<commit_message>
02.Added filter and removing tasks
</commit_message>
<xml_diff>
--- a/react-info.docx
+++ b/react-info.docx
@@ -57,13 +57,15 @@
           <w:rFonts w:ascii="Times New Roman" w:hAnsi="Times New Roman" w:cs="Times New Roman"/>
           <w:sz w:val="24"/>
           <w:szCs w:val="24"/>
-        </w:rPr>
-      </w:pPr>
-      <w:r>
-        <w:rPr>
-          <w:rFonts w:ascii="Times New Roman" w:hAnsi="Times New Roman" w:cs="Times New Roman"/>
-          <w:sz w:val="24"/>
-          <w:szCs w:val="24"/>
+          <w:lang w:val="en-US"/>
+        </w:rPr>
+      </w:pPr>
+      <w:r>
+        <w:rPr>
+          <w:rFonts w:ascii="Times New Roman" w:hAnsi="Times New Roman" w:cs="Times New Roman"/>
+          <w:sz w:val="24"/>
+          <w:szCs w:val="24"/>
+          <w:lang w:val="en-US"/>
         </w:rPr>
         <w:t>1.</w:t>
       </w:r>
@@ -80,6 +82,7 @@
           <w:rFonts w:ascii="Times New Roman" w:hAnsi="Times New Roman" w:cs="Times New Roman"/>
           <w:sz w:val="24"/>
           <w:szCs w:val="24"/>
+          <w:lang w:val="en-US"/>
         </w:rPr>
         <w:t xml:space="preserve"> </w:t>
       </w:r>
@@ -96,6 +99,7 @@
           <w:rFonts w:ascii="Times New Roman" w:hAnsi="Times New Roman" w:cs="Times New Roman"/>
           <w:sz w:val="24"/>
           <w:szCs w:val="24"/>
+          <w:lang w:val="en-US"/>
         </w:rPr>
         <w:t xml:space="preserve"> </w:t>
       </w:r>
@@ -113,6 +117,7 @@
           <w:rFonts w:ascii="Times New Roman" w:hAnsi="Times New Roman" w:cs="Times New Roman"/>
           <w:sz w:val="24"/>
           <w:szCs w:val="24"/>
+          <w:lang w:val="en-US"/>
         </w:rPr>
         <w:t>?</w:t>
       </w:r>
@@ -133,25 +138,7 @@
           <w:sz w:val="24"/>
           <w:szCs w:val="24"/>
         </w:rPr>
-        <w:t xml:space="preserve">StrictMode – инструмент для обнаружения потенциальных проблем в приложении. Также как и Fragment, StrictMode не рендерит видимого UI. Строгий режим активирует дополнительные проверки и предупреждения для своих потомков только в режиме разработки; они не оказывают никакого эффекта в </w:t>
-      </w:r>
-      <w:proofErr w:type="spellStart"/>
-      <w:r>
-        <w:rPr>
-          <w:rFonts w:ascii="Times New Roman" w:hAnsi="Times New Roman" w:cs="Times New Roman"/>
-          <w:sz w:val="24"/>
-          <w:szCs w:val="24"/>
-        </w:rPr>
-        <w:t>продакшен</w:t>
-      </w:r>
-      <w:proofErr w:type="spellEnd"/>
-      <w:r>
-        <w:rPr>
-          <w:rFonts w:ascii="Times New Roman" w:hAnsi="Times New Roman" w:cs="Times New Roman"/>
-          <w:sz w:val="24"/>
-          <w:szCs w:val="24"/>
-        </w:rPr>
-        <w:t>-сборке. Строгий режим может быть включён для любой части приложения.</w:t>
+        <w:t>StrictMode – инструмент для обнаружения потенциальных проблем в приложении. Также как и Fragment, StrictMode не рендерит видимого UI. Строгий режим активирует дополнительные проверки и предупреждения для своих потомков только в режиме разработки; они не оказывают никакого эффекта в продакшен-сборке. Строгий режим может быть включён для любой части приложения.</w:t>
       </w:r>
     </w:p>
     <w:p>
@@ -213,19 +200,8 @@
             <w:sz w:val="24"/>
             <w:szCs w:val="24"/>
           </w:rPr>
-          <w:t xml:space="preserve">Предупреждении об использовании устаревшего API строковых </w:t>
+          <w:t>Предупреждении об использовании устаревшего API строковых реф</w:t>
         </w:r>
-        <w:proofErr w:type="spellStart"/>
-        <w:r>
-          <w:rPr>
-            <w:rStyle w:val="a5"/>
-            <w:rFonts w:ascii="Times New Roman" w:hAnsi="Times New Roman" w:cs="Times New Roman"/>
-            <w:sz w:val="24"/>
-            <w:szCs w:val="24"/>
-          </w:rPr>
-          <w:t>реф</w:t>
-        </w:r>
-        <w:proofErr w:type="spellEnd"/>
       </w:hyperlink>
     </w:p>
     <w:p>
@@ -246,19 +222,8 @@
             <w:sz w:val="24"/>
             <w:szCs w:val="24"/>
           </w:rPr>
-          <w:t xml:space="preserve">Предупреждении об использовании устаревшего метода </w:t>
+          <w:t>Предупреждении об использовании устаревшего метода findDOMNode</w:t>
         </w:r>
-        <w:proofErr w:type="spellStart"/>
-        <w:r>
-          <w:rPr>
-            <w:rStyle w:val="a5"/>
-            <w:rFonts w:ascii="Times New Roman" w:hAnsi="Times New Roman" w:cs="Times New Roman"/>
-            <w:sz w:val="24"/>
-            <w:szCs w:val="24"/>
-          </w:rPr>
-          <w:t>findDOMNode</w:t>
-        </w:r>
-        <w:proofErr w:type="spellEnd"/>
       </w:hyperlink>
     </w:p>
     <w:p>
@@ -380,68 +345,28 @@
           <w:szCs w:val="24"/>
           <w:lang w:val="en-US"/>
         </w:rPr>
-        <w:t xml:space="preserve">export function </w:t>
-      </w:r>
-      <w:proofErr w:type="gramStart"/>
-      <w:r>
-        <w:rPr>
-          <w:rFonts w:ascii="Times New Roman" w:hAnsi="Times New Roman" w:cs="Times New Roman"/>
-          <w:sz w:val="24"/>
-          <w:szCs w:val="24"/>
-          <w:lang w:val="en-US"/>
-        </w:rPr>
-        <w:t>Todolist(</w:t>
-      </w:r>
-      <w:proofErr w:type="gramEnd"/>
-      <w:r>
-        <w:rPr>
-          <w:rFonts w:ascii="Times New Roman" w:hAnsi="Times New Roman" w:cs="Times New Roman"/>
-          <w:sz w:val="24"/>
-          <w:szCs w:val="24"/>
-          <w:lang w:val="en-US"/>
-        </w:rPr>
-        <w:t>) {}</w:t>
-      </w:r>
-    </w:p>
-    <w:p>
-      <w:pPr>
-        <w:spacing w:line="360" w:lineRule="auto"/>
-        <w:jc w:val="both"/>
-        <w:rPr>
-          <w:rFonts w:ascii="Times New Roman" w:hAnsi="Times New Roman" w:cs="Times New Roman"/>
-          <w:sz w:val="24"/>
-          <w:szCs w:val="24"/>
-          <w:lang w:val="en-US"/>
-        </w:rPr>
-      </w:pPr>
-      <w:r>
-        <w:rPr>
-          <w:rFonts w:ascii="Times New Roman" w:hAnsi="Times New Roman" w:cs="Times New Roman"/>
-          <w:sz w:val="24"/>
-          <w:szCs w:val="24"/>
-          <w:lang w:val="en-US"/>
-        </w:rPr>
-        <w:t xml:space="preserve">import </w:t>
-      </w:r>
-      <w:proofErr w:type="gramStart"/>
-      <w:r>
-        <w:rPr>
-          <w:rFonts w:ascii="Times New Roman" w:hAnsi="Times New Roman" w:cs="Times New Roman"/>
-          <w:sz w:val="24"/>
-          <w:szCs w:val="24"/>
-          <w:lang w:val="en-US"/>
-        </w:rPr>
-        <w:t>{ Todolist</w:t>
-      </w:r>
-      <w:proofErr w:type="gramEnd"/>
-      <w:r>
-        <w:rPr>
-          <w:rFonts w:ascii="Times New Roman" w:hAnsi="Times New Roman" w:cs="Times New Roman"/>
-          <w:sz w:val="24"/>
-          <w:szCs w:val="24"/>
-          <w:lang w:val="en-US"/>
-        </w:rPr>
-        <w:t xml:space="preserve"> } from './Todolist';</w:t>
+        <w:t>export function Todolist() {}</w:t>
+      </w:r>
+    </w:p>
+    <w:p>
+      <w:pPr>
+        <w:spacing w:line="360" w:lineRule="auto"/>
+        <w:jc w:val="both"/>
+        <w:rPr>
+          <w:rFonts w:ascii="Times New Roman" w:hAnsi="Times New Roman" w:cs="Times New Roman"/>
+          <w:sz w:val="24"/>
+          <w:szCs w:val="24"/>
+          <w:lang w:val="en-US"/>
+        </w:rPr>
+      </w:pPr>
+      <w:r>
+        <w:rPr>
+          <w:rFonts w:ascii="Times New Roman" w:hAnsi="Times New Roman" w:cs="Times New Roman"/>
+          <w:sz w:val="24"/>
+          <w:szCs w:val="24"/>
+          <w:lang w:val="en-US"/>
+        </w:rPr>
+        <w:t>import { Todolist } from './Todolist';</w:t>
       </w:r>
     </w:p>
     <w:p>
@@ -473,95 +398,151 @@
           <w:szCs w:val="24"/>
         </w:rPr>
       </w:pPr>
-      <w:proofErr w:type="spellStart"/>
-      <w:r>
-        <w:rPr>
-          <w:rFonts w:ascii="Times New Roman" w:hAnsi="Times New Roman" w:cs="Times New Roman"/>
-          <w:sz w:val="24"/>
-          <w:szCs w:val="24"/>
-        </w:rPr>
-        <w:t>export</w:t>
-      </w:r>
-      <w:proofErr w:type="spellEnd"/>
-      <w:r>
-        <w:rPr>
-          <w:rFonts w:ascii="Times New Roman" w:hAnsi="Times New Roman" w:cs="Times New Roman"/>
-          <w:sz w:val="24"/>
-          <w:szCs w:val="24"/>
-        </w:rPr>
-        <w:t xml:space="preserve"> </w:t>
-      </w:r>
-      <w:proofErr w:type="spellStart"/>
-      <w:r>
-        <w:rPr>
-          <w:rFonts w:ascii="Times New Roman" w:hAnsi="Times New Roman" w:cs="Times New Roman"/>
-          <w:sz w:val="24"/>
-          <w:szCs w:val="24"/>
-        </w:rPr>
-        <w:t>default</w:t>
-      </w:r>
-      <w:proofErr w:type="spellEnd"/>
-      <w:r>
-        <w:rPr>
-          <w:rFonts w:ascii="Times New Roman" w:hAnsi="Times New Roman" w:cs="Times New Roman"/>
-          <w:sz w:val="24"/>
-          <w:szCs w:val="24"/>
-        </w:rPr>
-        <w:t xml:space="preserve"> Todolist;</w:t>
-      </w:r>
-    </w:p>
-    <w:p>
-      <w:pPr>
-        <w:spacing w:line="360" w:lineRule="auto"/>
-        <w:jc w:val="both"/>
-        <w:rPr>
-          <w:rFonts w:ascii="Times New Roman" w:hAnsi="Times New Roman" w:cs="Times New Roman"/>
-          <w:sz w:val="24"/>
-          <w:szCs w:val="24"/>
-          <w:lang w:val="en-US"/>
-        </w:rPr>
-      </w:pPr>
-      <w:r>
-        <w:rPr>
-          <w:rFonts w:ascii="Times New Roman" w:hAnsi="Times New Roman" w:cs="Times New Roman"/>
-          <w:sz w:val="24"/>
-          <w:szCs w:val="24"/>
-          <w:lang w:val="en-US"/>
-        </w:rPr>
-        <w:t xml:space="preserve">import Todolist from </w:t>
-      </w:r>
-      <w:proofErr w:type="gramStart"/>
-      <w:r>
-        <w:rPr>
-          <w:rFonts w:ascii="Times New Roman" w:hAnsi="Times New Roman" w:cs="Times New Roman"/>
-          <w:sz w:val="24"/>
-          <w:szCs w:val="24"/>
-          <w:lang w:val="en-US"/>
-        </w:rPr>
-        <w:t>'./</w:t>
-      </w:r>
-      <w:proofErr w:type="gramEnd"/>
-      <w:r>
-        <w:rPr>
-          <w:rFonts w:ascii="Times New Roman" w:hAnsi="Times New Roman" w:cs="Times New Roman"/>
-          <w:sz w:val="24"/>
-          <w:szCs w:val="24"/>
-          <w:lang w:val="en-US"/>
-        </w:rPr>
-        <w:t>Todolist';</w:t>
-      </w:r>
-    </w:p>
-    <w:p>
-      <w:pPr>
-        <w:spacing w:line="360" w:lineRule="auto"/>
-        <w:jc w:val="both"/>
-        <w:rPr>
-          <w:rFonts w:ascii="Times New Roman" w:hAnsi="Times New Roman" w:cs="Times New Roman"/>
-          <w:sz w:val="24"/>
-          <w:szCs w:val="24"/>
-          <w:lang w:val="en-US"/>
-        </w:rPr>
-      </w:pPr>
+      <w:r>
+        <w:rPr>
+          <w:rFonts w:ascii="Times New Roman" w:hAnsi="Times New Roman" w:cs="Times New Roman"/>
+          <w:sz w:val="24"/>
+          <w:szCs w:val="24"/>
+        </w:rPr>
+        <w:t>export default Todolist;</w:t>
+      </w:r>
+    </w:p>
+    <w:p>
+      <w:pPr>
+        <w:spacing w:line="360" w:lineRule="auto"/>
+        <w:jc w:val="both"/>
+        <w:rPr>
+          <w:rFonts w:ascii="Times New Roman" w:hAnsi="Times New Roman" w:cs="Times New Roman"/>
+          <w:sz w:val="24"/>
+          <w:szCs w:val="24"/>
+          <w:lang w:val="en-US"/>
+        </w:rPr>
+      </w:pPr>
+      <w:r>
+        <w:rPr>
+          <w:rFonts w:ascii="Times New Roman" w:hAnsi="Times New Roman" w:cs="Times New Roman"/>
+          <w:sz w:val="24"/>
+          <w:szCs w:val="24"/>
+          <w:lang w:val="en-US"/>
+        </w:rPr>
+        <w:t>import Todolist from './Todolist';</w:t>
+      </w:r>
+    </w:p>
+    <w:p>
+      <w:pPr>
+        <w:spacing w:line="360" w:lineRule="auto"/>
+        <w:jc w:val="both"/>
+        <w:rPr>
+          <w:rFonts w:ascii="Times New Roman" w:hAnsi="Times New Roman" w:cs="Times New Roman"/>
+          <w:sz w:val="24"/>
+          <w:szCs w:val="24"/>
+          <w:lang w:val="en-US"/>
+        </w:rPr>
+      </w:pPr>
+    </w:p>
+    <w:p>
+      <w:pPr>
+        <w:spacing w:line="360" w:lineRule="auto"/>
+        <w:jc w:val="both"/>
+        <w:rPr>
+          <w:rFonts w:ascii="Times New Roman" w:hAnsi="Times New Roman" w:cs="Times New Roman"/>
+          <w:b/>
+          <w:bCs/>
+          <w:sz w:val="24"/>
+          <w:szCs w:val="24"/>
+          <w:lang w:val="en-US"/>
+        </w:rPr>
+      </w:pPr>
+      <w:r>
+        <w:rPr>
+          <w:rFonts w:ascii="Times New Roman" w:hAnsi="Times New Roman" w:cs="Times New Roman"/>
+          <w:b/>
+          <w:bCs/>
+          <w:sz w:val="24"/>
+          <w:szCs w:val="24"/>
+          <w:lang w:val="en-US"/>
+        </w:rPr>
+        <w:t>0</w:t>
+      </w:r>
+      <w:r>
+        <w:rPr>
+          <w:rFonts w:ascii="Times New Roman" w:hAnsi="Times New Roman" w:cs="Times New Roman"/>
+          <w:b/>
+          <w:bCs/>
+          <w:sz w:val="24"/>
+          <w:szCs w:val="24"/>
+          <w:lang w:val="en-US"/>
+        </w:rPr>
+        <w:t>2</w:t>
+      </w:r>
+      <w:r>
+        <w:rPr>
+          <w:rFonts w:ascii="Times New Roman" w:hAnsi="Times New Roman" w:cs="Times New Roman"/>
+          <w:b/>
+          <w:bCs/>
+          <w:sz w:val="24"/>
+          <w:szCs w:val="24"/>
+          <w:lang w:val="en-US"/>
+        </w:rPr>
+        <w:t>.</w:t>
+      </w:r>
+      <w:r>
+        <w:rPr>
+          <w:rFonts w:ascii="Times New Roman" w:hAnsi="Times New Roman" w:cs="Times New Roman"/>
+          <w:b/>
+          <w:bCs/>
+          <w:sz w:val="24"/>
+          <w:szCs w:val="24"/>
+          <w:lang w:val="en-US"/>
+        </w:rPr>
+        <w:t xml:space="preserve">Todolist </w:t>
+      </w:r>
+      <w:r>
+        <w:rPr>
+          <w:rFonts w:ascii="Times New Roman" w:hAnsi="Times New Roman" w:cs="Times New Roman"/>
+          <w:b/>
+          <w:bCs/>
+          <w:sz w:val="24"/>
+          <w:szCs w:val="24"/>
+          <w:lang w:val="en-US"/>
+        </w:rPr>
+        <w:t>data structur</w:t>
+      </w:r>
+      <w:r>
+        <w:rPr>
+          <w:rFonts w:ascii="Times New Roman" w:hAnsi="Times New Roman" w:cs="Times New Roman"/>
+          <w:b/>
+          <w:bCs/>
+          <w:sz w:val="24"/>
+          <w:szCs w:val="24"/>
+          <w:lang w:val="en-US"/>
+        </w:rPr>
+        <w:t>ing</w:t>
+      </w:r>
+    </w:p>
+    <w:p>
+      <w:pPr>
+        <w:spacing w:line="360" w:lineRule="auto"/>
+        <w:jc w:val="both"/>
+        <w:rPr>
+          <w:rFonts w:ascii="Times New Roman" w:hAnsi="Times New Roman" w:cs="Times New Roman"/>
+          <w:sz w:val="24"/>
+          <w:szCs w:val="24"/>
+          <w:lang w:val="en-US"/>
+        </w:rPr>
+      </w:pPr>
+      <w:hyperlink r:id="rId10" w:history="1">
+        <w:r>
+          <w:rPr>
+            <w:rStyle w:val="a5"/>
+            <w:rFonts w:ascii="Times New Roman" w:hAnsi="Times New Roman" w:cs="Times New Roman"/>
+            <w:sz w:val="24"/>
+            <w:szCs w:val="24"/>
+            <w:lang w:val="en-US"/>
+          </w:rPr>
+          <w:t>Hook useState</w:t>
+        </w:r>
+      </w:hyperlink>
     </w:p>
     <w:p>
       <w:pPr>
@@ -1428,6 +1409,7 @@
   <w:style w:type="paragraph" w:default="1" w:styleId="a">
     <w:name w:val="Normal"/>
     <w:qFormat/>
+    <w:rsid w:val="0036101E"/>
   </w:style>
   <w:style w:type="paragraph" w:styleId="1">
     <w:name w:val="heading 1"/>
@@ -1660,6 +1642,18 @@
       <w:ind w:left="720"/>
       <w:contextualSpacing/>
     </w:pPr>
+  </w:style>
+  <w:style w:type="character" w:styleId="a7">
+    <w:name w:val="Unresolved Mention"/>
+    <w:basedOn w:val="a0"/>
+    <w:uiPriority w:val="99"/>
+    <w:semiHidden/>
+    <w:unhideWhenUsed/>
+    <w:rsid w:val="0036101E"/>
+    <w:rPr>
+      <w:color w:val="605E5C"/>
+      <w:shd w:val="clear" w:color="auto" w:fill="E1DFDD"/>
+    </w:rPr>
   </w:style>
 </w:styles>
 </file>

</xml_diff>

<commit_message>
04.Added new task title validation and updated styles
</commit_message>
<xml_diff>
--- a/react-info.docx
+++ b/react-info.docx
@@ -138,25 +138,7 @@
           <w:sz w:val="24"/>
           <w:szCs w:val="24"/>
         </w:rPr>
-        <w:t xml:space="preserve">StrictMode – инструмент для обнаружения потенциальных проблем в приложении. Также как и Fragment, StrictMode не рендерит видимого UI. Строгий режим активирует дополнительные проверки и предупреждения для своих потомков только в режиме разработки; они не оказывают никакого эффекта в </w:t>
-      </w:r>
-      <w:proofErr w:type="spellStart"/>
-      <w:r>
-        <w:rPr>
-          <w:rFonts w:ascii="Times New Roman" w:hAnsi="Times New Roman" w:cs="Times New Roman"/>
-          <w:sz w:val="24"/>
-          <w:szCs w:val="24"/>
-        </w:rPr>
-        <w:t>продакшен</w:t>
-      </w:r>
-      <w:proofErr w:type="spellEnd"/>
-      <w:r>
-        <w:rPr>
-          <w:rFonts w:ascii="Times New Roman" w:hAnsi="Times New Roman" w:cs="Times New Roman"/>
-          <w:sz w:val="24"/>
-          <w:szCs w:val="24"/>
-        </w:rPr>
-        <w:t>-сборке. Строгий режим может быть включён для любой части приложения.</w:t>
+        <w:t>StrictMode – инструмент для обнаружения потенциальных проблем в приложении. Также как и Fragment, StrictMode не рендерит видимого UI. Строгий режим активирует дополнительные проверки и предупреждения для своих потомков только в режиме разработки; они не оказывают никакого эффекта в продакшен-сборке. Строгий режим может быть включён для любой части приложения.</w:t>
       </w:r>
     </w:p>
     <w:p>
@@ -218,19 +200,8 @@
             <w:sz w:val="24"/>
             <w:szCs w:val="24"/>
           </w:rPr>
-          <w:t xml:space="preserve">Предупреждении об использовании устаревшего API строковых </w:t>
+          <w:t>Предупреждении об использовании устаревшего API строковых реф</w:t>
         </w:r>
-        <w:proofErr w:type="spellStart"/>
-        <w:r>
-          <w:rPr>
-            <w:rStyle w:val="a5"/>
-            <w:rFonts w:ascii="Times New Roman" w:hAnsi="Times New Roman" w:cs="Times New Roman"/>
-            <w:sz w:val="24"/>
-            <w:szCs w:val="24"/>
-          </w:rPr>
-          <w:t>реф</w:t>
-        </w:r>
-        <w:proofErr w:type="spellEnd"/>
       </w:hyperlink>
     </w:p>
     <w:p>
@@ -251,19 +222,8 @@
             <w:sz w:val="24"/>
             <w:szCs w:val="24"/>
           </w:rPr>
-          <w:t xml:space="preserve">Предупреждении об использовании устаревшего метода </w:t>
+          <w:t>Предупреждении об использовании устаревшего метода findDOMNode</w:t>
         </w:r>
-        <w:proofErr w:type="spellStart"/>
-        <w:r>
-          <w:rPr>
-            <w:rStyle w:val="a5"/>
-            <w:rFonts w:ascii="Times New Roman" w:hAnsi="Times New Roman" w:cs="Times New Roman"/>
-            <w:sz w:val="24"/>
-            <w:szCs w:val="24"/>
-          </w:rPr>
-          <w:t>findDOMNode</w:t>
-        </w:r>
-        <w:proofErr w:type="spellEnd"/>
       </w:hyperlink>
     </w:p>
     <w:p>
@@ -375,6 +335,7 @@
           <w:rFonts w:ascii="Times New Roman" w:hAnsi="Times New Roman" w:cs="Times New Roman"/>
           <w:sz w:val="24"/>
           <w:szCs w:val="24"/>
+          <w:lang w:val="en-US"/>
         </w:rPr>
       </w:pPr>
       <w:r>
@@ -391,6 +352,7 @@
           <w:rFonts w:ascii="Times New Roman" w:hAnsi="Times New Roman" w:cs="Times New Roman"/>
           <w:sz w:val="24"/>
           <w:szCs w:val="24"/>
+          <w:lang w:val="en-US"/>
         </w:rPr>
         <w:t xml:space="preserve"> </w:t>
       </w:r>
@@ -408,10 +370,10 @@
           <w:rFonts w:ascii="Times New Roman" w:hAnsi="Times New Roman" w:cs="Times New Roman"/>
           <w:sz w:val="24"/>
           <w:szCs w:val="24"/>
+          <w:lang w:val="en-US"/>
         </w:rPr>
         <w:t xml:space="preserve"> </w:t>
       </w:r>
-      <w:proofErr w:type="gramStart"/>
       <w:r>
         <w:rPr>
           <w:rFonts w:ascii="Times New Roman" w:hAnsi="Times New Roman" w:cs="Times New Roman"/>
@@ -426,58 +388,30 @@
           <w:rFonts w:ascii="Times New Roman" w:hAnsi="Times New Roman" w:cs="Times New Roman"/>
           <w:sz w:val="24"/>
           <w:szCs w:val="24"/>
-        </w:rPr>
-        <w:t>(</w:t>
-      </w:r>
-      <w:proofErr w:type="gramEnd"/>
-      <w:r>
-        <w:rPr>
-          <w:rFonts w:ascii="Times New Roman" w:hAnsi="Times New Roman" w:cs="Times New Roman"/>
-          <w:sz w:val="24"/>
-          <w:szCs w:val="24"/>
-        </w:rPr>
-        <w:t>) {}</w:t>
-      </w:r>
-    </w:p>
-    <w:p>
-      <w:pPr>
-        <w:spacing w:line="360" w:lineRule="auto"/>
-        <w:jc w:val="both"/>
-        <w:rPr>
-          <w:rFonts w:ascii="Times New Roman" w:hAnsi="Times New Roman" w:cs="Times New Roman"/>
-          <w:sz w:val="24"/>
-          <w:szCs w:val="24"/>
-          <w:lang w:val="en-US"/>
-        </w:rPr>
-      </w:pPr>
-      <w:r>
-        <w:rPr>
-          <w:rFonts w:ascii="Times New Roman" w:hAnsi="Times New Roman" w:cs="Times New Roman"/>
-          <w:sz w:val="24"/>
-          <w:szCs w:val="24"/>
-          <w:lang w:val="en-US"/>
-        </w:rPr>
-        <w:t xml:space="preserve">import </w:t>
-      </w:r>
-      <w:proofErr w:type="gramStart"/>
-      <w:r>
-        <w:rPr>
-          <w:rFonts w:ascii="Times New Roman" w:hAnsi="Times New Roman" w:cs="Times New Roman"/>
-          <w:sz w:val="24"/>
-          <w:szCs w:val="24"/>
-          <w:lang w:val="en-US"/>
-        </w:rPr>
-        <w:t>{ Todolist</w:t>
-      </w:r>
-      <w:proofErr w:type="gramEnd"/>
-      <w:r>
-        <w:rPr>
-          <w:rFonts w:ascii="Times New Roman" w:hAnsi="Times New Roman" w:cs="Times New Roman"/>
-          <w:sz w:val="24"/>
-          <w:szCs w:val="24"/>
-          <w:lang w:val="en-US"/>
-        </w:rPr>
-        <w:t xml:space="preserve"> } from './Todolist';</w:t>
+          <w:lang w:val="en-US"/>
+        </w:rPr>
+        <w:t>() {}</w:t>
+      </w:r>
+    </w:p>
+    <w:p>
+      <w:pPr>
+        <w:spacing w:line="360" w:lineRule="auto"/>
+        <w:jc w:val="both"/>
+        <w:rPr>
+          <w:rFonts w:ascii="Times New Roman" w:hAnsi="Times New Roman" w:cs="Times New Roman"/>
+          <w:sz w:val="24"/>
+          <w:szCs w:val="24"/>
+          <w:lang w:val="en-US"/>
+        </w:rPr>
+      </w:pPr>
+      <w:r>
+        <w:rPr>
+          <w:rFonts w:ascii="Times New Roman" w:hAnsi="Times New Roman" w:cs="Times New Roman"/>
+          <w:sz w:val="24"/>
+          <w:szCs w:val="24"/>
+          <w:lang w:val="en-US"/>
+        </w:rPr>
+        <w:t>import { Todolist } from './Todolist';</w:t>
       </w:r>
     </w:p>
     <w:p>
@@ -540,27 +474,7 @@
           <w:szCs w:val="24"/>
           <w:lang w:val="en-US"/>
         </w:rPr>
-        <w:t xml:space="preserve">import Todolist from </w:t>
-      </w:r>
-      <w:proofErr w:type="gramStart"/>
-      <w:r>
-        <w:rPr>
-          <w:rFonts w:ascii="Times New Roman" w:hAnsi="Times New Roman" w:cs="Times New Roman"/>
-          <w:sz w:val="24"/>
-          <w:szCs w:val="24"/>
-          <w:lang w:val="en-US"/>
-        </w:rPr>
-        <w:t>'./</w:t>
-      </w:r>
-      <w:proofErr w:type="gramEnd"/>
-      <w:r>
-        <w:rPr>
-          <w:rFonts w:ascii="Times New Roman" w:hAnsi="Times New Roman" w:cs="Times New Roman"/>
-          <w:sz w:val="24"/>
-          <w:szCs w:val="24"/>
-          <w:lang w:val="en-US"/>
-        </w:rPr>
-        <w:t>Todolist';</w:t>
+        <w:t>import Todolist from './Todolist';</w:t>
       </w:r>
     </w:p>
     <w:p>
@@ -676,20 +590,8 @@
             <w:szCs w:val="24"/>
             <w:lang w:val="en-US"/>
           </w:rPr>
-          <w:t xml:space="preserve">Hook </w:t>
+          <w:t>Hook useState</w:t>
         </w:r>
-        <w:proofErr w:type="spellStart"/>
-        <w:r>
-          <w:rPr>
-            <w:rStyle w:val="a5"/>
-            <w:rFonts w:ascii="Times New Roman" w:hAnsi="Times New Roman" w:cs="Times New Roman"/>
-            <w:sz w:val="24"/>
-            <w:szCs w:val="24"/>
-            <w:lang w:val="en-US"/>
-          </w:rPr>
-          <w:t>useState</w:t>
-        </w:r>
-        <w:proofErr w:type="spellEnd"/>
       </w:hyperlink>
     </w:p>
     <w:p>
@@ -702,6 +604,7 @@
           <w:bCs/>
           <w:sz w:val="24"/>
           <w:szCs w:val="24"/>
+          <w:lang w:val="en-US"/>
         </w:rPr>
       </w:pPr>
     </w:p>
@@ -738,52 +641,92 @@
           <w:szCs w:val="24"/>
           <w:lang w:val="en-US"/>
         </w:rPr>
-        <w:t>3</w:t>
-      </w:r>
-      <w:r>
-        <w:rPr>
-          <w:rFonts w:ascii="Times New Roman" w:hAnsi="Times New Roman" w:cs="Times New Roman"/>
-          <w:b/>
-          <w:bCs/>
-          <w:sz w:val="24"/>
-          <w:szCs w:val="24"/>
-          <w:lang w:val="en-US"/>
-        </w:rPr>
-        <w:t>.</w:t>
-      </w:r>
-      <w:r>
-        <w:rPr>
-          <w:rFonts w:ascii="Times New Roman" w:hAnsi="Times New Roman" w:cs="Times New Roman"/>
-          <w:b/>
-          <w:bCs/>
-          <w:sz w:val="24"/>
-          <w:szCs w:val="24"/>
-          <w:lang w:val="en-US"/>
-        </w:rPr>
-        <w:t>Adding tasks</w:t>
-      </w:r>
-    </w:p>
-    <w:p>
-      <w:pPr>
-        <w:spacing w:line="360" w:lineRule="auto"/>
-        <w:jc w:val="both"/>
-        <w:rPr>
-          <w:rFonts w:ascii="Times New Roman" w:hAnsi="Times New Roman" w:cs="Times New Roman"/>
-          <w:sz w:val="24"/>
-          <w:szCs w:val="24"/>
-          <w:lang w:val="en-US"/>
-        </w:rPr>
-      </w:pPr>
-      <w:r>
-        <w:rPr>
-          <w:rFonts w:ascii="Times New Roman" w:hAnsi="Times New Roman" w:cs="Times New Roman"/>
-          <w:sz w:val="24"/>
-          <w:szCs w:val="24"/>
-          <w:lang w:val="en-US"/>
-        </w:rPr>
-        <w:t xml:space="preserve">npm I </w:t>
-      </w:r>
-      <w:proofErr w:type="spellStart"/>
+        <w:t>3.Adding tasks</w:t>
+      </w:r>
+    </w:p>
+    <w:p>
+      <w:pPr>
+        <w:spacing w:line="360" w:lineRule="auto"/>
+        <w:jc w:val="both"/>
+        <w:rPr>
+          <w:rFonts w:ascii="Times New Roman" w:hAnsi="Times New Roman" w:cs="Times New Roman"/>
+          <w:sz w:val="24"/>
+          <w:szCs w:val="24"/>
+          <w:lang w:val="en-US"/>
+        </w:rPr>
+      </w:pPr>
+      <w:r>
+        <w:rPr>
+          <w:rFonts w:ascii="Times New Roman" w:hAnsi="Times New Roman" w:cs="Times New Roman"/>
+          <w:sz w:val="24"/>
+          <w:szCs w:val="24"/>
+          <w:lang w:val="en-US"/>
+        </w:rPr>
+        <w:t>npm I uuid</w:t>
+      </w:r>
+    </w:p>
+    <w:p>
+      <w:pPr>
+        <w:spacing w:line="360" w:lineRule="auto"/>
+        <w:jc w:val="both"/>
+        <w:rPr>
+          <w:rFonts w:ascii="Times New Roman" w:hAnsi="Times New Roman" w:cs="Times New Roman"/>
+          <w:sz w:val="24"/>
+          <w:szCs w:val="24"/>
+        </w:rPr>
+      </w:pPr>
+      <w:r>
+        <w:rPr>
+          <w:rFonts w:ascii="Times New Roman" w:hAnsi="Times New Roman" w:cs="Times New Roman"/>
+          <w:sz w:val="24"/>
+          <w:szCs w:val="24"/>
+          <w:lang w:val="en-US"/>
+        </w:rPr>
+        <w:lastRenderedPageBreak/>
+        <w:t>npm</w:t>
+      </w:r>
+      <w:r>
+        <w:rPr>
+          <w:rFonts w:ascii="Times New Roman" w:hAnsi="Times New Roman" w:cs="Times New Roman"/>
+          <w:sz w:val="24"/>
+          <w:szCs w:val="24"/>
+        </w:rPr>
+        <w:t xml:space="preserve"> </w:t>
+      </w:r>
+      <w:r>
+        <w:rPr>
+          <w:rFonts w:ascii="Times New Roman" w:hAnsi="Times New Roman" w:cs="Times New Roman"/>
+          <w:sz w:val="24"/>
+          <w:szCs w:val="24"/>
+          <w:lang w:val="en-US"/>
+        </w:rPr>
+        <w:t>I</w:t>
+      </w:r>
+      <w:r>
+        <w:rPr>
+          <w:rFonts w:ascii="Times New Roman" w:hAnsi="Times New Roman" w:cs="Times New Roman"/>
+          <w:sz w:val="24"/>
+          <w:szCs w:val="24"/>
+        </w:rPr>
+        <w:t xml:space="preserve"> @</w:t>
+      </w:r>
+      <w:r>
+        <w:rPr>
+          <w:rFonts w:ascii="Times New Roman" w:hAnsi="Times New Roman" w:cs="Times New Roman"/>
+          <w:sz w:val="24"/>
+          <w:szCs w:val="24"/>
+          <w:lang w:val="en-US"/>
+        </w:rPr>
+        <w:t>types</w:t>
+      </w:r>
+      <w:r>
+        <w:rPr>
+          <w:rFonts w:ascii="Times New Roman" w:hAnsi="Times New Roman" w:cs="Times New Roman"/>
+          <w:sz w:val="24"/>
+          <w:szCs w:val="24"/>
+        </w:rPr>
+        <w:t>/</w:t>
+      </w:r>
       <w:r>
         <w:rPr>
           <w:rFonts w:ascii="Times New Roman" w:hAnsi="Times New Roman" w:cs="Times New Roman"/>
@@ -792,29 +735,6 @@
           <w:lang w:val="en-US"/>
         </w:rPr>
         <w:t>uuid</w:t>
-      </w:r>
-      <w:proofErr w:type="spellEnd"/>
-    </w:p>
-    <w:p>
-      <w:pPr>
-        <w:spacing w:line="360" w:lineRule="auto"/>
-        <w:jc w:val="both"/>
-        <w:rPr>
-          <w:rFonts w:ascii="Times New Roman" w:hAnsi="Times New Roman" w:cs="Times New Roman"/>
-          <w:sz w:val="24"/>
-          <w:szCs w:val="24"/>
-          <w:lang w:val="en-US"/>
-        </w:rPr>
-      </w:pPr>
-      <w:r>
-        <w:rPr>
-          <w:rFonts w:ascii="Times New Roman" w:hAnsi="Times New Roman" w:cs="Times New Roman"/>
-          <w:sz w:val="24"/>
-          <w:szCs w:val="24"/>
-          <w:lang w:val="en-US"/>
-        </w:rPr>
-        <w:lastRenderedPageBreak/>
-        <w:t>npm I @types/uuid</w:t>
       </w:r>
     </w:p>
     <w:p>
@@ -898,19 +818,132 @@
         <w:jc w:val="both"/>
         <w:rPr>
           <w:rFonts w:ascii="Times New Roman" w:hAnsi="Times New Roman" w:cs="Times New Roman"/>
-          <w:sz w:val="24"/>
-          <w:szCs w:val="24"/>
-        </w:rPr>
-      </w:pPr>
-    </w:p>
-    <w:p>
-      <w:pPr>
-        <w:spacing w:line="360" w:lineRule="auto"/>
-        <w:jc w:val="both"/>
-        <w:rPr>
-          <w:rFonts w:ascii="Times New Roman" w:hAnsi="Times New Roman" w:cs="Times New Roman"/>
-          <w:sz w:val="24"/>
-          <w:szCs w:val="24"/>
+          <w:b/>
+          <w:bCs/>
+          <w:sz w:val="24"/>
+          <w:szCs w:val="24"/>
+          <w:lang w:val="en-US"/>
+        </w:rPr>
+      </w:pPr>
+      <w:r>
+        <w:rPr>
+          <w:rFonts w:ascii="Times New Roman" w:hAnsi="Times New Roman" w:cs="Times New Roman"/>
+          <w:b/>
+          <w:bCs/>
+          <w:sz w:val="24"/>
+          <w:szCs w:val="24"/>
+          <w:lang w:val="en-US"/>
+        </w:rPr>
+        <w:t>04.</w:t>
+      </w:r>
+      <w:r>
+        <w:rPr>
+          <w:rFonts w:ascii="Times New Roman" w:hAnsi="Times New Roman" w:cs="Times New Roman"/>
+          <w:b/>
+          <w:bCs/>
+          <w:sz w:val="24"/>
+          <w:szCs w:val="24"/>
+          <w:lang w:val="en-US"/>
+        </w:rPr>
+        <w:t>Adding task check handling</w:t>
+      </w:r>
+      <w:r>
+        <w:rPr>
+          <w:rFonts w:ascii="Times New Roman" w:hAnsi="Times New Roman" w:cs="Times New Roman"/>
+          <w:b/>
+          <w:bCs/>
+          <w:sz w:val="24"/>
+          <w:szCs w:val="24"/>
+          <w:lang w:val="en-US"/>
+        </w:rPr>
+        <w:t>, new t</w:t>
+      </w:r>
+      <w:r>
+        <w:rPr>
+          <w:rFonts w:ascii="Times New Roman" w:hAnsi="Times New Roman" w:cs="Times New Roman"/>
+          <w:b/>
+          <w:bCs/>
+          <w:sz w:val="24"/>
+          <w:szCs w:val="24"/>
+          <w:lang w:val="en-US"/>
+        </w:rPr>
+        <w:t>ask title validation</w:t>
+      </w:r>
+      <w:r>
+        <w:rPr>
+          <w:rFonts w:ascii="Times New Roman" w:hAnsi="Times New Roman" w:cs="Times New Roman"/>
+          <w:b/>
+          <w:bCs/>
+          <w:sz w:val="24"/>
+          <w:szCs w:val="24"/>
+          <w:lang w:val="en-US"/>
+        </w:rPr>
+        <w:t xml:space="preserve"> and updating styles</w:t>
+      </w:r>
+    </w:p>
+    <w:p>
+      <w:pPr>
+        <w:spacing w:line="360" w:lineRule="auto"/>
+        <w:jc w:val="both"/>
+        <w:rPr>
+          <w:rFonts w:ascii="Times New Roman" w:hAnsi="Times New Roman" w:cs="Times New Roman"/>
+          <w:sz w:val="24"/>
+          <w:szCs w:val="24"/>
+          <w:lang w:val="en-US"/>
+        </w:rPr>
+      </w:pPr>
+      <w:hyperlink r:id="rId13" w:history="1">
+        <w:r>
+          <w:rPr>
+            <w:rStyle w:val="a5"/>
+            <w:rFonts w:ascii="Times New Roman" w:hAnsi="Times New Roman" w:cs="Times New Roman"/>
+            <w:sz w:val="24"/>
+            <w:szCs w:val="24"/>
+          </w:rPr>
+          <w:t>Обрезка</w:t>
+        </w:r>
+        <w:r>
+          <w:rPr>
+            <w:rStyle w:val="a5"/>
+            <w:rFonts w:ascii="Times New Roman" w:hAnsi="Times New Roman" w:cs="Times New Roman"/>
+            <w:sz w:val="24"/>
+            <w:szCs w:val="24"/>
+            <w:lang w:val="en-US"/>
+          </w:rPr>
+          <w:t xml:space="preserve"> </w:t>
+        </w:r>
+        <w:r>
+          <w:rPr>
+            <w:rStyle w:val="a5"/>
+            <w:rFonts w:ascii="Times New Roman" w:hAnsi="Times New Roman" w:cs="Times New Roman"/>
+            <w:sz w:val="24"/>
+            <w:szCs w:val="24"/>
+          </w:rPr>
+          <w:t>пробелов</w:t>
+        </w:r>
+      </w:hyperlink>
+    </w:p>
+    <w:p>
+      <w:pPr>
+        <w:spacing w:line="360" w:lineRule="auto"/>
+        <w:jc w:val="both"/>
+        <w:rPr>
+          <w:rFonts w:ascii="Times New Roman" w:hAnsi="Times New Roman" w:cs="Times New Roman"/>
+          <w:sz w:val="24"/>
+          <w:szCs w:val="24"/>
+          <w:lang w:val="en-US"/>
+        </w:rPr>
+      </w:pPr>
+    </w:p>
+    <w:p>
+      <w:pPr>
+        <w:spacing w:line="360" w:lineRule="auto"/>
+        <w:jc w:val="both"/>
+        <w:rPr>
+          <w:rFonts w:ascii="Times New Roman" w:hAnsi="Times New Roman" w:cs="Times New Roman"/>
+          <w:sz w:val="24"/>
+          <w:szCs w:val="24"/>
+          <w:lang w:val="en-US"/>
         </w:rPr>
       </w:pPr>
     </w:p>

</xml_diff>